<commit_message>
Remove API key and update files
</commit_message>
<xml_diff>
--- a/resume.docx
+++ b/resume.docx
@@ -7,7 +7,15 @@
         <w:spacing w:after="80"/>
       </w:pPr>
       <w:r>
-        <w:t>harsh Patel</w:t>
+        <w:t>Jake Ryan</w:t>
+      </w:r>
+    </w:p>
+    <w:p>
+      <w:pPr>
+        <w:spacing w:after="80"/>
+      </w:pPr>
+      <w:r>
+        <w:t>123-456-7890 jake@su.edu linkedin.com/in/jake github.com/jake</w:t>
       </w:r>
     </w:p>
     <w:p/>
@@ -25,7 +33,7 @@
         <w:spacing w:after="80"/>
       </w:pPr>
       <w:r>
-        <w:t>MediCaps</w:t>
+        <w:t>Southwestern University Georgetown, TX</w:t>
       </w:r>
     </w:p>
     <w:p>
@@ -33,7 +41,7 @@
         <w:spacing w:after="80"/>
       </w:pPr>
       <w:r>
-        <w:t>Btech, 2026</w:t>
+        <w:t>Bachelor of Arts in Computer Science, Minor in Business Aug. 2018 -- May 2021</w:t>
       </w:r>
     </w:p>
     <w:p>
@@ -41,7 +49,15 @@
         <w:spacing w:after="80"/>
       </w:pPr>
       <w:r>
-        <w:t>Percent CGPA: 58</w:t>
+        <w:t>Blinn College Bryan, TX</w:t>
+      </w:r>
+    </w:p>
+    <w:p>
+      <w:pPr>
+        <w:spacing w:after="80"/>
+      </w:pPr>
+      <w:r>
+        <w:t>Associate's in Liberal Arts Aug. 2014 -- May 2018</w:t>
       </w:r>
     </w:p>
     <w:p/>
@@ -59,7 +75,7 @@
         <w:spacing w:after="80"/>
       </w:pPr>
       <w:r>
-        <w:t>AveryBit</w:t>
+        <w:t>Undergraduate Research Assistant June 2020 -- Present</w:t>
       </w:r>
     </w:p>
     <w:p>
@@ -67,7 +83,135 @@
         <w:spacing w:after="80"/>
       </w:pPr>
       <w:r>
-        <w:t>Intern, 1 year</w:t>
+        <w:t>Texas A\&amp;M University College Station, TX</w:t>
+      </w:r>
+    </w:p>
+    <w:p>
+      <w:pPr>
+        <w:spacing w:after="80"/>
+      </w:pPr>
+      <w:r>
+        <w:t>Developed a REST API using FastAPI and PostgreSQL to store data from learning management systems</w:t>
+      </w:r>
+    </w:p>
+    <w:p>
+      <w:pPr>
+        <w:spacing w:after="80"/>
+      </w:pPr>
+      <w:r>
+        <w:t>Developed a full-stack web application using Flask, React, PostgreSQL and Docker to analyze GitHub data</w:t>
+      </w:r>
+    </w:p>
+    <w:p>
+      <w:pPr>
+        <w:spacing w:after="80"/>
+      </w:pPr>
+      <w:r>
+        <w:t>Explored ways to visualize GitHub collaboration in a classroom setting</w:t>
+      </w:r>
+    </w:p>
+    <w:p>
+      <w:pPr>
+        <w:spacing w:after="80"/>
+      </w:pPr>
+      <w:r>
+        <w:t>Information Technology Support Specialist Sep. 2018 -- Present</w:t>
+      </w:r>
+    </w:p>
+    <w:p>
+      <w:pPr>
+        <w:spacing w:after="80"/>
+      </w:pPr>
+      <w:r>
+        <w:t>Southwestern University Georgetown, TX</w:t>
+      </w:r>
+    </w:p>
+    <w:p>
+      <w:pPr>
+        <w:spacing w:after="80"/>
+      </w:pPr>
+      <w:r>
+        <w:t>Communicate with managers to set up campus computers used on campus</w:t>
+      </w:r>
+    </w:p>
+    <w:p>
+      <w:pPr>
+        <w:spacing w:after="80"/>
+      </w:pPr>
+      <w:r>
+        <w:t>Assess and troubleshoot computer problems brought by students, faculty and staff</w:t>
+      </w:r>
+    </w:p>
+    <w:p>
+      <w:pPr>
+        <w:spacing w:after="80"/>
+      </w:pPr>
+      <w:r>
+        <w:t>Maintain upkeep of computers, classroom equipment, and 200 printers across campus</w:t>
+      </w:r>
+    </w:p>
+    <w:p>
+      <w:pPr>
+        <w:spacing w:after="80"/>
+      </w:pPr>
+      <w:r>
+        <w:t>Artificial Intelligence Research Assistant May 2019 -- July 2019</w:t>
+      </w:r>
+    </w:p>
+    <w:p>
+      <w:pPr>
+        <w:spacing w:after="80"/>
+      </w:pPr>
+      <w:r>
+        <w:t>Southwestern University Georgetown, TX</w:t>
+      </w:r>
+    </w:p>
+    <w:p>
+      <w:pPr>
+        <w:spacing w:after="80"/>
+      </w:pPr>
+      <w:r>
+        <w:t>Explored methods to generate video game dungeons based off of The Legend of Zelda</w:t>
+      </w:r>
+    </w:p>
+    <w:p>
+      <w:pPr>
+        <w:spacing w:after="80"/>
+      </w:pPr>
+      <w:r>
+        <w:t>Developed a game in Java to test the generated dungeons</w:t>
+      </w:r>
+    </w:p>
+    <w:p>
+      <w:pPr>
+        <w:spacing w:after="80"/>
+      </w:pPr>
+      <w:r>
+        <w:t>Contributed 50K+ lines of code to an established codebase via Git</w:t>
+      </w:r>
+    </w:p>
+    <w:p>
+      <w:pPr>
+        <w:spacing w:after="80"/>
+      </w:pPr>
+      <w:r>
+        <w:t>Conducted a human subject study to determine which video game dungeon generation technique is enjoyable</w:t>
+      </w:r>
+    </w:p>
+    <w:p>
+      <w:pPr>
+        <w:spacing w:after="80"/>
+      </w:pPr>
+      <w:r>
+        <w:t>Wrote an 8-page paper and gave multiple presentations on-campus</w:t>
+      </w:r>
+    </w:p>
+    <w:p>
+      <w:pPr>
+        <w:spacing w:after="80"/>
+      </w:pPr>
+      <w:r>
+        <w:t>Presented virtually to the World Conference on Computational Intelligence</w:t>
       </w:r>
     </w:p>
     <w:p/>
@@ -85,7 +229,7 @@
         <w:spacing w:after="80"/>
       </w:pPr>
       <w:r>
-        <w:t>Number Classification</w:t>
+        <w:t>Gitlytics Python, Flask, React, PostgreSQL, Docker June 2020 -- Present</w:t>
       </w:r>
     </w:p>
     <w:p>
@@ -93,7 +237,71 @@
         <w:spacing w:after="80"/>
       </w:pPr>
       <w:r>
-        <w:t>used cnn, 4 members</w:t>
+        <w:t>Developed a full-stack web application using with Flask serving a REST API with React as the frontend</w:t>
+      </w:r>
+    </w:p>
+    <w:p>
+      <w:pPr>
+        <w:spacing w:after="80"/>
+      </w:pPr>
+      <w:r>
+        <w:t>Implemented GitHub OAuth to get data from user’s repositories</w:t>
+      </w:r>
+    </w:p>
+    <w:p>
+      <w:pPr>
+        <w:spacing w:after="80"/>
+      </w:pPr>
+      <w:r>
+        <w:t>Visualized GitHub data to show collaboration</w:t>
+      </w:r>
+    </w:p>
+    <w:p>
+      <w:pPr>
+        <w:spacing w:after="80"/>
+      </w:pPr>
+      <w:r>
+        <w:t>Used Celery and Redis for asynchronous tasks</w:t>
+      </w:r>
+    </w:p>
+    <w:p>
+      <w:pPr>
+        <w:spacing w:after="80"/>
+      </w:pPr>
+      <w:r>
+        <w:t>Simple Paintball Spigot API, Java, Maven, TravisCI, Git May 2018 -- May 2020</w:t>
+      </w:r>
+    </w:p>
+    <w:p>
+      <w:pPr>
+        <w:spacing w:after="80"/>
+      </w:pPr>
+      <w:r>
+        <w:t>Developed a Minecraft server plugin to entertain kids during free time for a previous job</w:t>
+      </w:r>
+    </w:p>
+    <w:p>
+      <w:pPr>
+        <w:spacing w:after="80"/>
+      </w:pPr>
+      <w:r>
+        <w:t>Published plugin to websites gaining 2K+ downloads and an average 4.5/5-star review</w:t>
+      </w:r>
+    </w:p>
+    <w:p>
+      <w:pPr>
+        <w:spacing w:after="80"/>
+      </w:pPr>
+      <w:r>
+        <w:t>Implemented continuous delivery using TravisCI to build the plugin upon new a release</w:t>
+      </w:r>
+    </w:p>
+    <w:p>
+      <w:pPr>
+        <w:spacing w:after="80"/>
+      </w:pPr>
+      <w:r>
+        <w:t>Collaborated with Minecraft server administrators to suggest features and get feedback about the plugin</w:t>
       </w:r>
     </w:p>
     <w:p/>
@@ -110,17 +318,7 @@
         <w:spacing w:after="80"/>
       </w:pPr>
       <w:r>
-        <w:t>python, sql</w:t>
-      </w:r>
-    </w:p>
-    <w:p/>
-    <w:p>
-      <w:r>
-        <w:rPr>
-          <w:b/>
-          <w:sz w:val="28"/>
-        </w:rPr>
-        <w:t>Relevant CourseWork</w:t>
+        <w:t>Languages: Java, Python, C/C++, SQL (Postgres), JavaScript, HTML/CSS, R</w:t>
       </w:r>
     </w:p>
     <w:p>
@@ -128,7 +326,23 @@
         <w:spacing w:after="80"/>
       </w:pPr>
       <w:r>
-        <w:t>deeplearning</w:t>
+        <w:t>Frameworks: React, Node.js, Flask, JUnit, WordPress, Material-UI, FastAPI</w:t>
+      </w:r>
+    </w:p>
+    <w:p>
+      <w:pPr>
+        <w:spacing w:after="80"/>
+      </w:pPr>
+      <w:r>
+        <w:t>Developer Tools: Git, Docker, TravisCI, Google Cloud Platform, VS Code, Visual Studio, PyCharm, IntelliJ, Eclipse</w:t>
+      </w:r>
+    </w:p>
+    <w:p>
+      <w:pPr>
+        <w:spacing w:after="80"/>
+      </w:pPr>
+      <w:r>
+        <w:t>Libraries: pandas, NumPy, Matplotlib</w:t>
       </w:r>
     </w:p>
     <w:p/>

</xml_diff>